<commit_message>
added <form> support for all pages added password checking on addUser.html
</commit_message>
<xml_diff>
--- a/עדכונים.docx
+++ b/עדכונים.docx
@@ -1,6 +1,6 @@
 
 <file path=word/document.xml><?xml version="1.0" encoding="utf-8"?>
-<w:document xmlns:wpc="http://schemas.microsoft.com/office/word/2010/wordprocessingCanvas" xmlns:cx="http://schemas.microsoft.com/office/drawing/2014/chartex" xmlns:cx1="http://schemas.microsoft.com/office/drawing/2015/9/8/chartex" xmlns:cx2="http://schemas.microsoft.com/office/drawing/2015/10/21/chartex" xmlns:cx3="http://schemas.microsoft.com/office/drawing/2016/5/9/chartex" xmlns:cx4="http://schemas.microsoft.com/office/drawing/2016/5/10/chartex" xmlns:cx5="http://schemas.microsoft.com/office/drawing/2016/5/11/chartex" xmlns:cx6="http://schemas.microsoft.com/office/drawing/2016/5/12/chartex" xmlns:cx7="http://schemas.microsoft.com/office/drawing/2016/5/13/chartex" xmlns:cx8="http://schemas.microsoft.com/office/drawing/2016/5/14/chartex" xmlns:mc="http://schemas.openxmlformats.org/markup-compatibility/2006" xmlns:aink="http://schemas.microsoft.com/office/drawing/2016/ink" xmlns:am3d="http://schemas.microsoft.com/office/drawing/2017/model3d" xmlns:o="urn:schemas-microsoft-com:office:office" xmlns:r="http://schemas.openxmlformats.org/officeDocument/2006/relationships" xmlns:m="http://schemas.openxmlformats.org/officeDocument/2006/math" xmlns:v="urn:schemas-microsoft-com:vml" xmlns:wp14="http://schemas.microsoft.com/office/word/2010/wordprocessingDrawing" xmlns:wp="http://schemas.openxmlformats.org/drawingml/2006/wordprocessingDrawing" xmlns:w10="urn:schemas-microsoft-com:office:word" xmlns:w="http://schemas.openxmlformats.org/wordprocessingml/2006/main" xmlns:w14="http://schemas.microsoft.com/office/word/2010/wordml" xmlns:w15="http://schemas.microsoft.com/office/word/2012/wordml" xmlns:w16cid="http://schemas.microsoft.com/office/word/2016/wordml/cid" xmlns:w16se="http://schemas.microsoft.com/office/word/2015/wordml/symex" xmlns:wpg="http://schemas.microsoft.com/office/word/2010/wordprocessingGroup" xmlns:wpi="http://schemas.microsoft.com/office/word/2010/wordprocessingInk" xmlns:wne="http://schemas.microsoft.com/office/word/2006/wordml" xmlns:wps="http://schemas.microsoft.com/office/word/2010/wordprocessingShape" mc:Ignorable="w14 w15 w16se w16cid wp14">
+<w:document xmlns:wpc="http://schemas.microsoft.com/office/word/2010/wordprocessingCanvas" xmlns:mc="http://schemas.openxmlformats.org/markup-compatibility/2006" xmlns:o="urn:schemas-microsoft-com:office:office" xmlns:r="http://schemas.openxmlformats.org/officeDocument/2006/relationships" xmlns:m="http://schemas.openxmlformats.org/officeDocument/2006/math" xmlns:v="urn:schemas-microsoft-com:vml" xmlns:wp14="http://schemas.microsoft.com/office/word/2010/wordprocessingDrawing" xmlns:wp="http://schemas.openxmlformats.org/drawingml/2006/wordprocessingDrawing" xmlns:w10="urn:schemas-microsoft-com:office:word" xmlns:w="http://schemas.openxmlformats.org/wordprocessingml/2006/main" xmlns:w14="http://schemas.microsoft.com/office/word/2010/wordml" xmlns:w15="http://schemas.microsoft.com/office/word/2012/wordml" xmlns:wpg="http://schemas.microsoft.com/office/word/2010/wordprocessingGroup" xmlns:wpi="http://schemas.microsoft.com/office/word/2010/wordprocessingInk" xmlns:wne="http://schemas.microsoft.com/office/word/2006/wordml" xmlns:wps="http://schemas.microsoft.com/office/word/2010/wordprocessingShape" mc:Ignorable="w14 w15 wp14">
   <w:body>
     <w:p>
       <w:pPr>
@@ -18,7 +18,7 @@
     </w:p>
     <w:p>
       <w:pPr>
-        <w:pStyle w:val="a3"/>
+        <w:pStyle w:val="ListParagraph"/>
         <w:numPr>
           <w:ilvl w:val="0"/>
           <w:numId w:val="1"/>
@@ -86,7 +86,7 @@
     </w:p>
     <w:p>
       <w:pPr>
-        <w:pStyle w:val="a3"/>
+        <w:pStyle w:val="ListParagraph"/>
         <w:numPr>
           <w:ilvl w:val="1"/>
           <w:numId w:val="1"/>
@@ -102,7 +102,7 @@
     </w:p>
     <w:p>
       <w:pPr>
-        <w:pStyle w:val="a3"/>
+        <w:pStyle w:val="ListParagraph"/>
         <w:numPr>
           <w:ilvl w:val="1"/>
           <w:numId w:val="1"/>
@@ -124,7 +124,7 @@
     </w:p>
     <w:p>
       <w:pPr>
-        <w:pStyle w:val="a3"/>
+        <w:pStyle w:val="ListParagraph"/>
         <w:numPr>
           <w:ilvl w:val="1"/>
           <w:numId w:val="1"/>
@@ -133,7 +133,7 @@
     </w:p>
     <w:p>
       <w:pPr>
-        <w:pStyle w:val="a3"/>
+        <w:pStyle w:val="ListParagraph"/>
         <w:numPr>
           <w:ilvl w:val="0"/>
           <w:numId w:val="1"/>
@@ -148,7 +148,7 @@
     </w:p>
     <w:p>
       <w:pPr>
-        <w:pStyle w:val="a3"/>
+        <w:pStyle w:val="ListParagraph"/>
         <w:numPr>
           <w:ilvl w:val="0"/>
           <w:numId w:val="1"/>
@@ -164,7 +164,7 @@
     </w:p>
     <w:p>
       <w:pPr>
-        <w:pStyle w:val="a3"/>
+        <w:pStyle w:val="ListParagraph"/>
         <w:numPr>
           <w:ilvl w:val="0"/>
           <w:numId w:val="1"/>
@@ -180,7 +180,7 @@
     </w:p>
     <w:p>
       <w:pPr>
-        <w:pStyle w:val="a3"/>
+        <w:pStyle w:val="ListParagraph"/>
         <w:numPr>
           <w:ilvl w:val="0"/>
           <w:numId w:val="1"/>
@@ -196,7 +196,7 @@
     </w:p>
     <w:p>
       <w:pPr>
-        <w:pStyle w:val="a3"/>
+        <w:pStyle w:val="ListParagraph"/>
         <w:numPr>
           <w:ilvl w:val="0"/>
           <w:numId w:val="1"/>
@@ -244,97 +244,141 @@
     <w:p>
       <w:pPr>
         <w:rPr>
-          <w:rFonts w:hint="cs"/>
           <w:color w:val="FF0000"/>
           <w:rtl/>
         </w:rPr>
       </w:pPr>
+      <w:r>
+        <w:rPr>
+          <w:rFonts w:hint="cs"/>
+          <w:color w:val="FF0000"/>
+          <w:rtl/>
+        </w:rPr>
+        <w:t>כרגע יש בעיה שבגלל שהחלק מדברים נוצרים ב</w:t>
+      </w:r>
+      <w:r>
+        <w:rPr>
+          <w:color w:val="FF0000"/>
+        </w:rPr>
+        <w:t>body</w:t>
+      </w:r>
+      <w:r>
+        <w:rPr>
+          <w:rFonts w:hint="cs"/>
+          <w:color w:val="FF0000"/>
+          <w:rtl/>
+        </w:rPr>
+        <w:t xml:space="preserve"> אז אם אין יוזר או שאתה לא </w:t>
+      </w:r>
+      <w:r>
+        <w:rPr>
+          <w:color w:val="FF0000"/>
+        </w:rPr>
+        <w:t>admin</w:t>
+      </w:r>
+      <w:r>
+        <w:rPr>
+          <w:rFonts w:hint="cs"/>
+          <w:color w:val="FF0000"/>
+          <w:rtl/>
+        </w:rPr>
+        <w:t>- רואים את הדברים לשנייה ואז הם נעלמים</w:t>
+      </w:r>
+      <w:r>
+        <w:rPr>
+          <w:rFonts w:hint="cs"/>
+          <w:color w:val="FF0000"/>
+          <w:rtl/>
+        </w:rPr>
+        <w:t xml:space="preserve"> </w:t>
+      </w:r>
+      <w:r>
+        <w:rPr>
+          <w:color w:val="FF0000"/>
+          <w:rtl/>
+        </w:rPr>
+        <w:t>–</w:t>
+      </w:r>
+      <w:r>
+        <w:rPr>
+          <w:rFonts w:hint="cs"/>
+          <w:color w:val="FF0000"/>
+          <w:rtl/>
+        </w:rPr>
+        <w:t xml:space="preserve"> אני מסדרת זה. </w:t>
+      </w:r>
+    </w:p>
+    <w:p>
+      <w:pPr>
+        <w:rPr>
+          <w:color w:val="FF0000"/>
+          <w:rtl/>
+        </w:rPr>
+      </w:pPr>
+    </w:p>
+    <w:p>
+      <w:pPr>
+        <w:rPr>
+          <w:rtl/>
+        </w:rPr>
+      </w:pPr>
+      <w:r>
+        <w:rPr>
+          <w:rFonts w:hint="cs"/>
+          <w:rtl/>
+        </w:rPr>
+        <w:t>להחזיר  כפתור לחזר לצפייה בכל הסרטים:</w:t>
+      </w:r>
       <w:bookmarkStart w:id="0" w:name="_GoBack"/>
       <w:bookmarkEnd w:id="0"/>
-      <w:r>
-        <w:rPr>
-          <w:rFonts w:hint="cs"/>
-          <w:color w:val="FF0000"/>
-          <w:rtl/>
-        </w:rPr>
-        <w:t>כרגע יש בעיה שבגלל שהחלק מדברים נוצרים ב</w:t>
-      </w:r>
-      <w:r>
-        <w:rPr>
-          <w:color w:val="FF0000"/>
-        </w:rPr>
-        <w:t>body</w:t>
-      </w:r>
-      <w:r>
-        <w:rPr>
-          <w:rFonts w:hint="cs"/>
-          <w:color w:val="FF0000"/>
-          <w:rtl/>
-        </w:rPr>
-        <w:t xml:space="preserve"> אז אם אין </w:t>
-      </w:r>
-      <w:proofErr w:type="spellStart"/>
-      <w:r>
-        <w:rPr>
-          <w:rFonts w:hint="cs"/>
-          <w:color w:val="FF0000"/>
-          <w:rtl/>
-        </w:rPr>
-        <w:t>יוזר</w:t>
-      </w:r>
-      <w:proofErr w:type="spellEnd"/>
-      <w:r>
-        <w:rPr>
-          <w:rFonts w:hint="cs"/>
-          <w:color w:val="FF0000"/>
-          <w:rtl/>
-        </w:rPr>
-        <w:t xml:space="preserve"> או שאתה לא </w:t>
-      </w:r>
-      <w:r>
-        <w:rPr>
-          <w:color w:val="FF0000"/>
-        </w:rPr>
-        <w:t>admin</w:t>
-      </w:r>
-      <w:r>
-        <w:rPr>
-          <w:rFonts w:hint="cs"/>
-          <w:color w:val="FF0000"/>
-          <w:rtl/>
-        </w:rPr>
-        <w:t>- רואים את הדברים לשנייה ואז הם נעלמים</w:t>
-      </w:r>
-      <w:r>
-        <w:rPr>
-          <w:rFonts w:hint="cs"/>
-          <w:color w:val="FF0000"/>
-          <w:rtl/>
-        </w:rPr>
-        <w:t xml:space="preserve"> </w:t>
-      </w:r>
-      <w:r>
-        <w:rPr>
-          <w:color w:val="FF0000"/>
-          <w:rtl/>
-        </w:rPr>
-        <w:t>–</w:t>
-      </w:r>
-      <w:r>
-        <w:rPr>
-          <w:rFonts w:hint="cs"/>
-          <w:color w:val="FF0000"/>
-          <w:rtl/>
-        </w:rPr>
-        <w:t xml:space="preserve"> אני מסדרת זה. </w:t>
-      </w:r>
-    </w:p>
-    <w:p>
-      <w:pPr>
-        <w:rPr>
-          <w:rtl/>
-        </w:rPr>
-      </w:pPr>
+    </w:p>
+    <w:p>
+      <w:pPr>
+        <w:rPr>
+          <w:rtl/>
+        </w:rPr>
+      </w:pPr>
+      <w:r>
+        <w:rPr>
+          <w:rFonts w:cs="Arial"/>
+          <w:rtl/>
+        </w:rPr>
+        <w:drawing>
+          <wp:inline distT="0" distB="0" distL="0" distR="0" wp14:anchorId="5993159A" wp14:editId="390974AE">
+            <wp:extent cx="5274310" cy="3138170"/>
+            <wp:effectExtent l="0" t="0" r="2540" b="5080"/>
+            <wp:docPr id="1" name="Picture 1"/>
+            <wp:cNvGraphicFramePr>
+              <a:graphicFrameLocks xmlns:a="http://schemas.openxmlformats.org/drawingml/2006/main" noChangeAspect="1"/>
+            </wp:cNvGraphicFramePr>
+            <a:graphic xmlns:a="http://schemas.openxmlformats.org/drawingml/2006/main">
+              <a:graphicData uri="http://schemas.openxmlformats.org/drawingml/2006/picture">
+                <pic:pic xmlns:pic="http://schemas.openxmlformats.org/drawingml/2006/picture">
+                  <pic:nvPicPr>
+                    <pic:cNvPr id="1" name=""/>
+                    <pic:cNvPicPr/>
+                  </pic:nvPicPr>
+                  <pic:blipFill>
+                    <a:blip r:embed="rId5"/>
+                    <a:stretch>
+                      <a:fillRect/>
+                    </a:stretch>
+                  </pic:blipFill>
+                  <pic:spPr>
+                    <a:xfrm>
+                      <a:off x="0" y="0"/>
+                      <a:ext cx="5274310" cy="3138170"/>
+                    </a:xfrm>
+                    <a:prstGeom prst="rect">
+                      <a:avLst/>
+                    </a:prstGeom>
+                  </pic:spPr>
+                </pic:pic>
+              </a:graphicData>
+            </a:graphic>
+          </wp:inline>
+        </w:drawing>
+      </w:r>
     </w:p>
     <w:sectPr>
       <w:pgSz w:w="11906" w:h="16838"/>
@@ -349,7 +393,7 @@
 </file>
 
 <file path=word/numbering.xml><?xml version="1.0" encoding="utf-8"?>
-<w:numbering xmlns:wpc="http://schemas.microsoft.com/office/word/2010/wordprocessingCanvas" xmlns:cx="http://schemas.microsoft.com/office/drawing/2014/chartex" xmlns:cx1="http://schemas.microsoft.com/office/drawing/2015/9/8/chartex" xmlns:cx2="http://schemas.microsoft.com/office/drawing/2015/10/21/chartex" xmlns:cx3="http://schemas.microsoft.com/office/drawing/2016/5/9/chartex" xmlns:cx4="http://schemas.microsoft.com/office/drawing/2016/5/10/chartex" xmlns:cx5="http://schemas.microsoft.com/office/drawing/2016/5/11/chartex" xmlns:cx6="http://schemas.microsoft.com/office/drawing/2016/5/12/chartex" xmlns:cx7="http://schemas.microsoft.com/office/drawing/2016/5/13/chartex" xmlns:cx8="http://schemas.microsoft.com/office/drawing/2016/5/14/chartex" xmlns:mc="http://schemas.openxmlformats.org/markup-compatibility/2006" xmlns:aink="http://schemas.microsoft.com/office/drawing/2016/ink" xmlns:am3d="http://schemas.microsoft.com/office/drawing/2017/model3d" xmlns:o="urn:schemas-microsoft-com:office:office" xmlns:r="http://schemas.openxmlformats.org/officeDocument/2006/relationships" xmlns:m="http://schemas.openxmlformats.org/officeDocument/2006/math" xmlns:v="urn:schemas-microsoft-com:vml" xmlns:wp14="http://schemas.microsoft.com/office/word/2010/wordprocessingDrawing" xmlns:wp="http://schemas.openxmlformats.org/drawingml/2006/wordprocessingDrawing" xmlns:w10="urn:schemas-microsoft-com:office:word" xmlns:w="http://schemas.openxmlformats.org/wordprocessingml/2006/main" xmlns:w14="http://schemas.microsoft.com/office/word/2010/wordml" xmlns:w15="http://schemas.microsoft.com/office/word/2012/wordml" xmlns:w16cid="http://schemas.microsoft.com/office/word/2016/wordml/cid" xmlns:w16se="http://schemas.microsoft.com/office/word/2015/wordml/symex" xmlns:wpg="http://schemas.microsoft.com/office/word/2010/wordprocessingGroup" xmlns:wpi="http://schemas.microsoft.com/office/word/2010/wordprocessingInk" xmlns:wne="http://schemas.microsoft.com/office/word/2006/wordml" xmlns:wps="http://schemas.microsoft.com/office/word/2010/wordprocessingShape" mc:Ignorable="w14 w15 w16se w16cid wp14">
+<w:numbering xmlns:wpc="http://schemas.microsoft.com/office/word/2010/wordprocessingCanvas" xmlns:mc="http://schemas.openxmlformats.org/markup-compatibility/2006" xmlns:o="urn:schemas-microsoft-com:office:office" xmlns:r="http://schemas.openxmlformats.org/officeDocument/2006/relationships" xmlns:m="http://schemas.openxmlformats.org/officeDocument/2006/math" xmlns:v="urn:schemas-microsoft-com:vml" xmlns:wp14="http://schemas.microsoft.com/office/word/2010/wordprocessingDrawing" xmlns:wp="http://schemas.openxmlformats.org/drawingml/2006/wordprocessingDrawing" xmlns:w10="urn:schemas-microsoft-com:office:word" xmlns:w="http://schemas.openxmlformats.org/wordprocessingml/2006/main" xmlns:w14="http://schemas.microsoft.com/office/word/2010/wordml" xmlns:w15="http://schemas.microsoft.com/office/word/2012/wordml" xmlns:wpg="http://schemas.microsoft.com/office/word/2010/wordprocessingGroup" xmlns:wpi="http://schemas.microsoft.com/office/word/2010/wordprocessingInk" xmlns:wne="http://schemas.microsoft.com/office/word/2006/wordml" xmlns:wps="http://schemas.microsoft.com/office/word/2010/wordprocessingShape" mc:Ignorable="w14 w15 wp14">
   <w:abstractNum w:abstractNumId="0" w15:restartNumberingAfterBreak="0">
     <w:nsid w:val="59A85037"/>
     <w:multiLevelType w:val="hybridMultilevel"/>
@@ -470,7 +514,7 @@
 </file>
 
 <file path=word/styles.xml><?xml version="1.0" encoding="utf-8"?>
-<w:styles xmlns:mc="http://schemas.openxmlformats.org/markup-compatibility/2006" xmlns:r="http://schemas.openxmlformats.org/officeDocument/2006/relationships" xmlns:w="http://schemas.openxmlformats.org/wordprocessingml/2006/main" xmlns:w14="http://schemas.microsoft.com/office/word/2010/wordml" xmlns:w15="http://schemas.microsoft.com/office/word/2012/wordml" xmlns:w16cid="http://schemas.microsoft.com/office/word/2016/wordml/cid" xmlns:w16se="http://schemas.microsoft.com/office/word/2015/wordml/symex" mc:Ignorable="w14 w15 w16se w16cid">
+<w:styles xmlns:mc="http://schemas.openxmlformats.org/markup-compatibility/2006" xmlns:r="http://schemas.openxmlformats.org/officeDocument/2006/relationships" xmlns:w="http://schemas.openxmlformats.org/wordprocessingml/2006/main" xmlns:w14="http://schemas.microsoft.com/office/word/2010/wordml" xmlns:w15="http://schemas.microsoft.com/office/word/2012/wordml" mc:Ignorable="w14 w15">
   <w:docDefaults>
     <w:rPrDefault>
       <w:rPr>
@@ -486,7 +530,7 @@
       </w:pPr>
     </w:pPrDefault>
   </w:docDefaults>
-  <w:latentStyles w:defLockedState="0" w:defUIPriority="99" w:defSemiHidden="0" w:defUnhideWhenUsed="0" w:defQFormat="0" w:count="375">
+  <w:latentStyles w:defLockedState="0" w:defUIPriority="99" w:defSemiHidden="0" w:defUnhideWhenUsed="0" w:defQFormat="0" w:count="371">
     <w:lsdException w:name="Normal" w:uiPriority="0" w:qFormat="1"/>
     <w:lsdException w:name="heading 1" w:uiPriority="9" w:qFormat="1"/>
     <w:lsdException w:name="heading 2" w:semiHidden="1" w:uiPriority="9" w:unhideWhenUsed="1" w:qFormat="1"/>
@@ -592,6 +636,7 @@
     <w:lsdException w:name="HTML Sample" w:semiHidden="1" w:unhideWhenUsed="1"/>
     <w:lsdException w:name="HTML Typewriter" w:semiHidden="1" w:unhideWhenUsed="1"/>
     <w:lsdException w:name="HTML Variable" w:semiHidden="1" w:unhideWhenUsed="1"/>
+    <w:lsdException w:name="Normal Table" w:semiHidden="1" w:unhideWhenUsed="1"/>
     <w:lsdException w:name="annotation subject" w:semiHidden="1" w:unhideWhenUsed="1"/>
     <w:lsdException w:name="No List" w:semiHidden="1" w:unhideWhenUsed="1"/>
     <w:lsdException w:name="Outline List 1" w:semiHidden="1" w:unhideWhenUsed="1"/>
@@ -635,8 +680,10 @@
     <w:lsdException w:name="Table Elegant" w:semiHidden="1" w:unhideWhenUsed="1"/>
     <w:lsdException w:name="Table Professional" w:semiHidden="1" w:unhideWhenUsed="1"/>
     <w:lsdException w:name="Table Subtle 1" w:semiHidden="1" w:unhideWhenUsed="1"/>
+    <w:lsdException w:name="Table Subtle 2" w:semiHidden="1" w:unhideWhenUsed="1"/>
     <w:lsdException w:name="Table Web 1" w:semiHidden="1" w:unhideWhenUsed="1"/>
     <w:lsdException w:name="Table Web 2" w:semiHidden="1" w:unhideWhenUsed="1"/>
+    <w:lsdException w:name="Table Web 3" w:semiHidden="1" w:unhideWhenUsed="1"/>
     <w:lsdException w:name="Balloon Text" w:semiHidden="1" w:unhideWhenUsed="1"/>
     <w:lsdException w:name="Table Grid" w:uiPriority="39"/>
     <w:lsdException w:name="Table Theme" w:semiHidden="1" w:unhideWhenUsed="1"/>
@@ -855,25 +902,21 @@
     <w:lsdException w:name="List Table 5 Dark Accent 6" w:uiPriority="50"/>
     <w:lsdException w:name="List Table 6 Colorful Accent 6" w:uiPriority="51"/>
     <w:lsdException w:name="List Table 7 Colorful Accent 6" w:uiPriority="52"/>
-    <w:lsdException w:name="Mention" w:semiHidden="1" w:unhideWhenUsed="1"/>
-    <w:lsdException w:name="Smart Hyperlink" w:semiHidden="1" w:unhideWhenUsed="1"/>
-    <w:lsdException w:name="Hashtag" w:semiHidden="1" w:unhideWhenUsed="1"/>
-    <w:lsdException w:name="Unresolved Mention" w:semiHidden="1" w:unhideWhenUsed="1"/>
   </w:latentStyles>
-  <w:style w:type="paragraph" w:default="1" w:styleId="a">
+  <w:style w:type="paragraph" w:default="1" w:styleId="Normal">
     <w:name w:val="Normal"/>
     <w:qFormat/>
     <w:pPr>
       <w:bidi/>
     </w:pPr>
   </w:style>
-  <w:style w:type="character" w:default="1" w:styleId="a0">
+  <w:style w:type="character" w:default="1" w:styleId="DefaultParagraphFont">
     <w:name w:val="Default Paragraph Font"/>
     <w:uiPriority w:val="1"/>
     <w:semiHidden/>
     <w:unhideWhenUsed/>
   </w:style>
-  <w:style w:type="table" w:default="1" w:styleId="a1">
+  <w:style w:type="table" w:default="1" w:styleId="TableNormal">
     <w:name w:val="Normal Table"/>
     <w:uiPriority w:val="99"/>
     <w:semiHidden/>
@@ -888,15 +931,15 @@
       </w:tblCellMar>
     </w:tblPr>
   </w:style>
-  <w:style w:type="numbering" w:default="1" w:styleId="a2">
+  <w:style w:type="numbering" w:default="1" w:styleId="NoList">
     <w:name w:val="No List"/>
     <w:uiPriority w:val="99"/>
     <w:semiHidden/>
     <w:unhideWhenUsed/>
   </w:style>
-  <w:style w:type="paragraph" w:styleId="a3">
+  <w:style w:type="paragraph" w:styleId="ListParagraph">
     <w:name w:val="List Paragraph"/>
-    <w:basedOn w:val="a"/>
+    <w:basedOn w:val="Normal"/>
     <w:uiPriority w:val="34"/>
     <w:qFormat/>
     <w:rsid w:val="006471B5"/>

</xml_diff>